<commit_message>
array for testing + const parameters
</commit_message>
<xml_diff>
--- a/lr4.ukr (1).docx
+++ b/lr4.ukr (1).docx
@@ -1083,57 +1083,10 @@
           <w:p>
             <w:pPr>
               <w:pStyle w:val="a8"/>
-              <w:rPr>
-                <w:b/>
-              </w:rPr>
-            </w:pPr>
-            <w:r>
-              <w:rPr>
-                <w:b/>
-              </w:rPr>
-              <w:t>Розглядається симетричний</w:t>
-            </w:r>
-            <w:r>
-              <w:rPr>
-                <w:b/>
-              </w:rPr>
-              <w:t>,</w:t>
-            </w:r>
-            <w:r>
-              <w:rPr>
-                <w:b/>
-              </w:rPr>
-              <w:t xml:space="preserve"> асиметричний</w:t>
-            </w:r>
-            <w:r>
-              <w:rPr>
-                <w:b/>
-              </w:rPr>
-              <w:t xml:space="preserve"> та змішаний </w:t>
-            </w:r>
-            <w:r>
-              <w:rPr>
-                <w:b/>
-              </w:rPr>
-              <w:t>варіанти.</w:t>
-            </w:r>
-          </w:p>
-          <w:p>
-            <w:pPr>
-              <w:pStyle w:val="a8"/>
             </w:pPr>
             <w:r>
               <w:t>В загальному випадку, асиметрична задача комівояжера відрізняється тим, що ребра між вершинами можуть мати різну вагу в залежності від напряму, тобто, задача моделюється орієнтованим графом. Таким чином, окрім ваги ребер графа, слід також зважати і на те, в якому напрямку знаходяться ребра.</w:t>
             </w:r>
-          </w:p>
-          <w:p>
-            <w:pPr>
-              <w:pStyle w:val="a8"/>
-              <w:numPr>
-                <w:ilvl w:val="0"/>
-                <w:numId w:val="6"/>
-              </w:numPr>
-            </w:pPr>
           </w:p>
         </w:tc>
       </w:tr>
@@ -1334,7 +1287,7 @@
     <w:p>
       <w:pPr>
         <w:rPr>
-          <w:lang w:val="en-US"/>
+          <w:lang w:val="ru-RU"/>
         </w:rPr>
       </w:pPr>
     </w:p>
@@ -1434,7 +1387,7 @@
     <w:p>
       <w:pPr>
         <w:rPr>
-          <w:lang w:val="en-US"/>
+          <w:lang w:val="ru-RU"/>
         </w:rPr>
       </w:pPr>
     </w:p>
@@ -3688,7 +3641,7 @@
     <w:lsdException w:name="Table Web 2" w:semiHidden="1" w:unhideWhenUsed="1"/>
     <w:lsdException w:name="Table Web 3" w:semiHidden="1" w:unhideWhenUsed="1"/>
     <w:lsdException w:name="Balloon Text" w:semiHidden="1" w:unhideWhenUsed="1"/>
-    <w:lsdException w:name="Table Grid" w:semiHidden="1" w:uiPriority="59" w:unhideWhenUsed="1"/>
+    <w:lsdException w:name="Table Grid" w:uiPriority="59"/>
     <w:lsdException w:name="Table Theme" w:semiHidden="1" w:unhideWhenUsed="1"/>
     <w:lsdException w:name="Placeholder Text" w:semiHidden="1"/>
     <w:lsdException w:name="No Spacing" w:uiPriority="1" w:qFormat="1"/>

</xml_diff>